<commit_message>
Fixed a grammar error in WIEN2k_mstar_GaAs_tutorial.docx
</commit_message>
<xml_diff>
--- a/WIEN2k_mstar_GaAs_tutorial.docx
+++ b/WIEN2k_mstar_GaAs_tutorial.docx
@@ -21,16 +21,7 @@
           <w:sz w:val="24"/>
           <w:szCs w:val="24"/>
         </w:rPr>
-        <w:t xml:space="preserve">WIEN2k </w:t>
-      </w:r>
-      <w:r>
-        <w:rPr>
-          <w:rFonts w:cs="Times New Roman" w:ascii="Times New Roman" w:hAnsi="Times New Roman"/>
-          <w:b/>
-          <w:sz w:val="24"/>
-          <w:szCs w:val="24"/>
-        </w:rPr>
-        <w:t>mstar GaAs Tutorial</w:t>
+        <w:t>WIEN2k mstar GaAs Tutorial</w:t>
       </w:r>
     </w:p>
     <w:p>
@@ -68,80 +59,64 @@
           <w:sz w:val="24"/>
           <w:szCs w:val="24"/>
         </w:rPr>
-        <w:t>January</w:t>
-      </w:r>
-      <w:r>
-        <w:rPr>
-          <w:rFonts w:cs="Times New Roman" w:ascii="Times New Roman" w:hAnsi="Times New Roman"/>
-          <w:sz w:val="24"/>
-          <w:szCs w:val="24"/>
-        </w:rPr>
-        <w:t xml:space="preserve"> </w:t>
-      </w:r>
-      <w:r>
-        <w:rPr>
-          <w:rFonts w:cs="Times New Roman" w:ascii="Times New Roman" w:hAnsi="Times New Roman"/>
-          <w:sz w:val="24"/>
-          <w:szCs w:val="24"/>
-        </w:rPr>
-        <w:t>24</w:t>
-      </w:r>
-      <w:r>
-        <w:rPr>
-          <w:rFonts w:cs="Times New Roman" w:ascii="Times New Roman" w:hAnsi="Times New Roman"/>
-          <w:sz w:val="24"/>
-          <w:szCs w:val="24"/>
-        </w:rPr>
-        <w:t>, 202</w:t>
-      </w:r>
-      <w:r>
-        <w:rPr>
-          <w:rFonts w:cs="Times New Roman" w:ascii="Times New Roman" w:hAnsi="Times New Roman"/>
-          <w:sz w:val="24"/>
-          <w:szCs w:val="24"/>
-        </w:rPr>
-        <w:t>6</w:t>
-      </w:r>
-    </w:p>
-    <w:p>
-      <w:pPr>
-        <w:pStyle w:val="ListParagraph"/>
-        <w:spacing w:lineRule="auto" w:line="240" w:before="0" w:after="0"/>
-        <w:ind w:left="0"/>
-        <w:contextualSpacing/>
-        <w:rPr>
-          <w:rFonts w:ascii="Times New Roman" w:hAnsi="Times New Roman" w:cs="Times New Roman"/>
-          <w:sz w:val="24"/>
-          <w:szCs w:val="24"/>
-        </w:rPr>
-      </w:pPr>
-      <w:r>
-        <w:rPr>
-          <w:rFonts w:cs="Times New Roman" w:ascii="Times New Roman" w:hAnsi="Times New Roman"/>
-          <w:sz w:val="24"/>
-          <w:szCs w:val="24"/>
-        </w:rPr>
-      </w:r>
-    </w:p>
-    <w:p>
-      <w:pPr>
-        <w:pStyle w:val="ListParagraph"/>
-        <w:spacing w:lineRule="auto" w:line="240" w:before="0" w:after="0"/>
-        <w:ind w:left="0"/>
-        <w:contextualSpacing/>
-        <w:rPr>
-          <w:rFonts w:ascii="Times New Roman" w:hAnsi="Times New Roman" w:cs="Times New Roman"/>
-          <w:sz w:val="24"/>
-          <w:szCs w:val="24"/>
-        </w:rPr>
-      </w:pPr>
-      <w:r>
-        <w:rPr>
-          <w:rFonts w:cs="Times New Roman" w:ascii="Times New Roman" w:hAnsi="Times New Roman"/>
-          <w:sz w:val="24"/>
-          <w:szCs w:val="24"/>
-        </w:rPr>
-        <w:t>The following was used to try to reproduce the GaAs results given the article titled “</w:t>
+        <w:t>January 24, 2026</w:t>
+      </w:r>
+    </w:p>
+    <w:p>
+      <w:pPr>
+        <w:pStyle w:val="ListParagraph"/>
+        <w:spacing w:lineRule="auto" w:line="240" w:before="0" w:after="0"/>
+        <w:ind w:left="0"/>
+        <w:contextualSpacing/>
+        <w:rPr>
+          <w:rFonts w:ascii="Times New Roman" w:hAnsi="Times New Roman" w:cs="Times New Roman"/>
+          <w:sz w:val="24"/>
+          <w:szCs w:val="24"/>
+        </w:rPr>
+      </w:pPr>
+      <w:r>
+        <w:rPr>
+          <w:rFonts w:cs="Times New Roman" w:ascii="Times New Roman" w:hAnsi="Times New Roman"/>
+          <w:sz w:val="24"/>
+          <w:szCs w:val="24"/>
+        </w:rPr>
+      </w:r>
+    </w:p>
+    <w:p>
+      <w:pPr>
+        <w:pStyle w:val="ListParagraph"/>
+        <w:spacing w:lineRule="auto" w:line="240" w:before="0" w:after="0"/>
+        <w:ind w:left="0"/>
+        <w:contextualSpacing/>
+        <w:rPr>
+          <w:rFonts w:ascii="Times New Roman" w:hAnsi="Times New Roman" w:cs="Times New Roman"/>
+          <w:sz w:val="24"/>
+          <w:szCs w:val="24"/>
+        </w:rPr>
+      </w:pPr>
+      <w:r>
+        <w:rPr>
+          <w:rFonts w:cs="Times New Roman" w:ascii="Times New Roman" w:hAnsi="Times New Roman"/>
+          <w:sz w:val="24"/>
+          <w:szCs w:val="24"/>
+        </w:rPr>
+        <w:t xml:space="preserve">The following was used to try to reproduce the GaAs results given </w:t>
+      </w:r>
+      <w:r>
+        <w:rPr>
+          <w:rFonts w:cs="Times New Roman" w:ascii="Times New Roman" w:hAnsi="Times New Roman"/>
+          <w:sz w:val="24"/>
+          <w:szCs w:val="24"/>
+        </w:rPr>
+        <w:t xml:space="preserve">in </w:t>
+      </w:r>
+      <w:r>
+        <w:rPr>
+          <w:rFonts w:cs="Times New Roman" w:ascii="Times New Roman" w:hAnsi="Times New Roman"/>
+          <w:sz w:val="24"/>
+          <w:szCs w:val="24"/>
+        </w:rPr>
+        <w:t>the article titled “</w:t>
       </w:r>
       <w:r>
         <w:rPr>
@@ -175,13 +150,6 @@
           <w:szCs w:val="24"/>
         </w:rPr>
         <w:t>”:</w:t>
-      </w:r>
-      <w:r>
-        <w:rPr>
-          <w:rFonts w:cs="Times New Roman" w:ascii="Times New Roman" w:hAnsi="Times New Roman"/>
-          <w:sz w:val="24"/>
-          <w:szCs w:val="24"/>
-        </w:rPr>
         <w:br/>
       </w:r>
     </w:p>
@@ -262,29 +230,23 @@
           <w:szCs w:val="24"/>
         </w:rPr>
       </w:pPr>
+      <w:r>
+        <w:rPr/>
+      </w:r>
+    </w:p>
+    <w:p>
+      <w:pPr>
+        <w:pStyle w:val="ListParagraph"/>
+        <w:spacing w:lineRule="auto" w:line="240" w:before="0" w:after="0"/>
+        <w:ind w:left="0"/>
+        <w:contextualSpacing/>
+        <w:rPr>
+          <w:rFonts w:ascii="Times New Roman" w:hAnsi="Times New Roman" w:cs="Times New Roman"/>
+          <w:sz w:val="24"/>
+          <w:szCs w:val="24"/>
+        </w:rPr>
+      </w:pPr>
       <w:hyperlink r:id="rId3">
-        <w:r>
-          <w:rPr>
-            <w:rFonts w:cs="Times New Roman" w:ascii="Times New Roman" w:hAnsi="Times New Roman"/>
-            <w:sz w:val="24"/>
-            <w:szCs w:val="24"/>
-          </w:rPr>
-        </w:r>
-      </w:hyperlink>
-    </w:p>
-    <w:p>
-      <w:pPr>
-        <w:pStyle w:val="ListParagraph"/>
-        <w:spacing w:lineRule="auto" w:line="240" w:before="0" w:after="0"/>
-        <w:ind w:left="0"/>
-        <w:contextualSpacing/>
-        <w:rPr>
-          <w:rFonts w:ascii="Times New Roman" w:hAnsi="Times New Roman" w:cs="Times New Roman"/>
-          <w:sz w:val="24"/>
-          <w:szCs w:val="24"/>
-        </w:rPr>
-      </w:pPr>
-      <w:hyperlink r:id="rId4">
         <w:r>
           <w:rPr>
             <w:rStyle w:val="Hyperlink"/>
@@ -590,7 +552,7 @@
                     </pic:cNvPicPr>
                   </pic:nvPicPr>
                   <pic:blipFill>
-                    <a:blip r:embed="rId5"/>
+                    <a:blip r:embed="rId4"/>
                     <a:stretch>
                       <a:fillRect/>
                     </a:stretch>
@@ -738,7 +700,7 @@
                     </pic:cNvPicPr>
                   </pic:nvPicPr>
                   <pic:blipFill>
-                    <a:blip r:embed="rId6"/>
+                    <a:blip r:embed="rId5"/>
                     <a:stretch>
                       <a:fillRect/>
                     </a:stretch>
@@ -866,7 +828,7 @@
                     </pic:cNvPicPr>
                   </pic:nvPicPr>
                   <pic:blipFill>
-                    <a:blip r:embed="rId7"/>
+                    <a:blip r:embed="rId6"/>
                     <a:stretch>
                       <a:fillRect/>
                     </a:stretch>
@@ -1354,7 +1316,7 @@
                     </pic:cNvPicPr>
                   </pic:nvPicPr>
                   <pic:blipFill>
-                    <a:blip r:embed="rId8"/>
+                    <a:blip r:embed="rId7"/>
                     <a:stretch>
                       <a:fillRect/>
                     </a:stretch>
@@ -1631,11 +1593,6 @@
         </w:rPr>
       </w:pPr>
       <w:r>
-        <w:rPr>
-          <w:rFonts w:cs="Times New Roman" w:ascii="Times New Roman" w:hAnsi="Times New Roman"/>
-          <w:sz w:val="24"/>
-          <w:szCs w:val="24"/>
-        </w:rPr>
         <w:drawing>
           <wp:anchor behindDoc="0" distT="0" distB="0" distL="0" distR="0" simplePos="0" locked="0" layoutInCell="0" allowOverlap="1" relativeHeight="6">
             <wp:simplePos x="0" y="0"/>
@@ -1662,7 +1619,7 @@
                     </pic:cNvPicPr>
                   </pic:nvPicPr>
                   <pic:blipFill>
-                    <a:blip r:embed="rId9"/>
+                    <a:blip r:embed="rId8"/>
                     <a:stretch>
                       <a:fillRect/>
                     </a:stretch>
@@ -1696,9 +1653,9 @@
       </w:r>
     </w:p>
     <w:sectPr>
-      <w:footerReference w:type="even" r:id="rId10"/>
-      <w:footerReference w:type="default" r:id="rId11"/>
-      <w:footerReference w:type="first" r:id="rId12"/>
+      <w:footerReference w:type="even" r:id="rId9"/>
+      <w:footerReference w:type="default" r:id="rId10"/>
+      <w:footerReference w:type="first" r:id="rId11"/>
       <w:type w:val="nextPage"/>
       <w:pgSz w:w="12240" w:h="15840"/>
       <w:pgMar w:left="1440" w:right="1440" w:gutter="0" w:header="0" w:top="1440" w:footer="720" w:bottom="1440"/>
@@ -1783,7 +1740,7 @@
         <w:sz w:val="24"/>
         <w:szCs w:val="24"/>
       </w:rPr>
-      <w:t>4</w:t>
+      <w:t>7</w:t>
     </w:r>
     <w:r>
       <w:rPr>
@@ -1924,7 +1881,7 @@
         <w:sz w:val="24"/>
         <w:szCs w:val="24"/>
       </w:rPr>
-      <w:t>4</w:t>
+      <w:t>7</w:t>
     </w:r>
     <w:r>
       <w:rPr>
@@ -2030,7 +1987,7 @@
     <w:pPr>
       <w:widowControl/>
       <w:suppressAutoHyphens w:val="true"/>
-      <w:overflowPunct w:val="false"/>
+      <w:overflowPunct w:val="true"/>
       <w:bidi w:val="0"/>
       <w:spacing w:lineRule="auto" w:line="276" w:before="0" w:after="200"/>
       <w:jc w:val="left"/>

</xml_diff>